<commit_message>
included the two bonus points
</commit_message>
<xml_diff>
--- a/D3TitlePage.docx
+++ b/D3TitlePage.docx
@@ -1,6 +1,6 @@
 
 <file path=word/document.xml><?xml version="1.0" encoding="utf-8"?>
-<w:document xmlns:wpc="http://schemas.microsoft.com/office/word/2010/wordprocessingCanvas" xmlns:mo="http://schemas.microsoft.com/office/mac/office/2008/main" xmlns:mc="http://schemas.openxmlformats.org/markup-compatibility/2006" xmlns:mv="urn:schemas-microsoft-com:mac:vml" xmlns:o="urn:schemas-microsoft-com:office:office" xmlns:r="http://schemas.openxmlformats.org/officeDocument/2006/relationships" xmlns:m="http://schemas.openxmlformats.org/officeDocument/2006/math" xmlns:v="urn:schemas-microsoft-com:vml" xmlns:wp14="http://schemas.microsoft.com/office/word/2010/wordprocessingDrawing" xmlns:wp="http://schemas.openxmlformats.org/drawingml/2006/wordprocessingDrawing" xmlns:w10="urn:schemas-microsoft-com:office:word" xmlns:w="http://schemas.openxmlformats.org/wordprocessingml/2006/main" xmlns:w14="http://schemas.microsoft.com/office/word/2010/wordml" xmlns:w15="http://schemas.microsoft.com/office/word/2012/wordml" xmlns:wpg="http://schemas.microsoft.com/office/word/2010/wordprocessingGroup" xmlns:wpi="http://schemas.microsoft.com/office/word/2010/wordprocessingInk" xmlns:wne="http://schemas.microsoft.com/office/word/2006/wordml" xmlns:wps="http://schemas.microsoft.com/office/word/2010/wordprocessingShape" mc:Ignorable="w14 w15 wp14">
+<w:document xmlns:wpc="http://schemas.microsoft.com/office/word/2010/wordprocessingCanvas" xmlns:cx="http://schemas.microsoft.com/office/drawing/2014/chartex" xmlns:cx1="http://schemas.microsoft.com/office/drawing/2015/9/8/chartex" xmlns:cx2="http://schemas.microsoft.com/office/drawing/2015/10/21/chartex" xmlns:cx3="http://schemas.microsoft.com/office/drawing/2016/5/9/chartex" xmlns:cx4="http://schemas.microsoft.com/office/drawing/2016/5/10/chartex" xmlns:cx5="http://schemas.microsoft.com/office/drawing/2016/5/11/chartex" xmlns:cx6="http://schemas.microsoft.com/office/drawing/2016/5/12/chartex" xmlns:cx7="http://schemas.microsoft.com/office/drawing/2016/5/13/chartex" xmlns:cx8="http://schemas.microsoft.com/office/drawing/2016/5/14/chartex" xmlns:mc="http://schemas.openxmlformats.org/markup-compatibility/2006" xmlns:aink="http://schemas.microsoft.com/office/drawing/2016/ink" xmlns:am3d="http://schemas.microsoft.com/office/drawing/2017/model3d" xmlns:o="urn:schemas-microsoft-com:office:office" xmlns:r="http://schemas.openxmlformats.org/officeDocument/2006/relationships" xmlns:m="http://schemas.openxmlformats.org/officeDocument/2006/math" xmlns:v="urn:schemas-microsoft-com:vml" xmlns:wp14="http://schemas.microsoft.com/office/word/2010/wordprocessingDrawing" xmlns:wp="http://schemas.openxmlformats.org/drawingml/2006/wordprocessingDrawing" xmlns:w10="urn:schemas-microsoft-com:office:word" xmlns:w="http://schemas.openxmlformats.org/wordprocessingml/2006/main" xmlns:w14="http://schemas.microsoft.com/office/word/2010/wordml" xmlns:w15="http://schemas.microsoft.com/office/word/2012/wordml" xmlns:w16cid="http://schemas.microsoft.com/office/word/2016/wordml/cid" xmlns:w16se="http://schemas.microsoft.com/office/word/2015/wordml/symex" xmlns:wpg="http://schemas.microsoft.com/office/word/2010/wordprocessingGroup" xmlns:wpi="http://schemas.microsoft.com/office/word/2010/wordprocessingInk" xmlns:wne="http://schemas.microsoft.com/office/word/2006/wordml" xmlns:wps="http://schemas.microsoft.com/office/word/2010/wordprocessingShape" mc:Ignorable="w14 w15 w16se w16cid wp14">
   <w:body>
     <w:p>
       <w:pPr>
@@ -18,7 +18,23 @@
           <w:rFonts w:ascii="Helvetica" w:eastAsia="Times New Roman" w:hAnsi="Helvetica" w:cs="Times New Roman"/>
           <w:color w:val="24292E"/>
         </w:rPr>
-        <w:t xml:space="preserve">Nick Sallinger - </w:t>
+        <w:t xml:space="preserve">Nick </w:t>
+      </w:r>
+      <w:proofErr w:type="spellStart"/>
+      <w:r>
+        <w:rPr>
+          <w:rFonts w:ascii="Helvetica" w:eastAsia="Times New Roman" w:hAnsi="Helvetica" w:cs="Times New Roman"/>
+          <w:color w:val="24292E"/>
+        </w:rPr>
+        <w:t>Sallinger</w:t>
+      </w:r>
+      <w:proofErr w:type="spellEnd"/>
+      <w:r>
+        <w:rPr>
+          <w:rFonts w:ascii="Helvetica" w:eastAsia="Times New Roman" w:hAnsi="Helvetica" w:cs="Times New Roman"/>
+          <w:color w:val="24292E"/>
+        </w:rPr>
+        <w:t xml:space="preserve"> - </w:t>
       </w:r>
       <w:proofErr w:type="spellStart"/>
       <w:r>
@@ -46,23 +62,7 @@
           <w:rFonts w:ascii="Helvetica" w:eastAsia="Times New Roman" w:hAnsi="Helvetica" w:cs="Times New Roman"/>
           <w:color w:val="24292E"/>
         </w:rPr>
-        <w:t>Wei-</w:t>
-      </w:r>
-      <w:proofErr w:type="spellStart"/>
-      <w:r>
-        <w:rPr>
-          <w:rFonts w:ascii="Helvetica" w:eastAsia="Times New Roman" w:hAnsi="Helvetica" w:cs="Times New Roman"/>
-          <w:color w:val="24292E"/>
-        </w:rPr>
-        <w:t>Hao</w:t>
-      </w:r>
-      <w:proofErr w:type="spellEnd"/>
-      <w:r>
-        <w:rPr>
-          <w:rFonts w:ascii="Helvetica" w:eastAsia="Times New Roman" w:hAnsi="Helvetica" w:cs="Times New Roman"/>
-          <w:color w:val="24292E"/>
-        </w:rPr>
-        <w:t xml:space="preserve"> Chen</w:t>
+        <w:t>Wei-Hao Chen</w:t>
       </w:r>
       <w:r>
         <w:rPr>
@@ -86,7 +86,7 @@
       <w:hyperlink r:id="rId5" w:history="1">
         <w:r>
           <w:rPr>
-            <w:rStyle w:val="Hyperlink"/>
+            <w:rStyle w:val="a3"/>
             <w:rFonts w:ascii="Helvetica" w:eastAsia="Times New Roman" w:hAnsi="Helvetica" w:cs="Times New Roman"/>
           </w:rPr>
           <w:t>https://github.com/yoshino0705/CS1632_Deliverable_3</w:t>
@@ -117,6 +117,30 @@
           <w:color w:val="24292E"/>
         </w:rPr>
         <w:t>CS 1632 - DELIVERABLE 3: Performance Testing "</w:t>
+      </w:r>
+    </w:p>
+    <w:p>
+      <w:pPr>
+        <w:jc w:val="center"/>
+      </w:pPr>
+      <w:r>
+        <w:t>+1 Issue #19</w:t>
+      </w:r>
+    </w:p>
+    <w:p>
+      <w:pPr>
+        <w:jc w:val="center"/>
+      </w:pPr>
+      <w:r>
+        <w:t>+1 I</w:t>
+      </w:r>
+      <w:r>
+        <w:t>ssue</w:t>
+      </w:r>
+      <w:bookmarkStart w:id="0" w:name="_GoBack"/>
+      <w:bookmarkEnd w:id="0"/>
+      <w:r>
+        <w:t xml:space="preserve"> #24</w:t>
       </w:r>
     </w:p>
     <w:p/>
@@ -278,16 +302,7 @@
           <w:rFonts w:ascii="Helvetica" w:hAnsi="Helvetica" w:cs="Times New Roman"/>
           <w:color w:val="24292E"/>
         </w:rPr>
-        <w:t> include the generated .html fil</w:t>
-      </w:r>
-      <w:bookmarkStart w:id="0" w:name="_GoBack"/>
-      <w:bookmarkEnd w:id="0"/>
-      <w:r>
-        <w:rPr>
-          <w:rFonts w:ascii="Helvetica" w:hAnsi="Helvetica" w:cs="Times New Roman"/>
-          <w:color w:val="24292E"/>
-        </w:rPr>
-        <w:t>e in your repository.</w:t>
+        <w:t> include the generated .html file in your repository.</w:t>
       </w:r>
     </w:p>
     <w:p/>
@@ -302,8 +317,8 @@
 </file>
 
 <file path=word/numbering.xml><?xml version="1.0" encoding="utf-8"?>
-<w:numbering xmlns:wpc="http://schemas.microsoft.com/office/word/2010/wordprocessingCanvas" xmlns:mo="http://schemas.microsoft.com/office/mac/office/2008/main" xmlns:mc="http://schemas.openxmlformats.org/markup-compatibility/2006" xmlns:mv="urn:schemas-microsoft-com:mac:vml" xmlns:o="urn:schemas-microsoft-com:office:office" xmlns:r="http://schemas.openxmlformats.org/officeDocument/2006/relationships" xmlns:m="http://schemas.openxmlformats.org/officeDocument/2006/math" xmlns:v="urn:schemas-microsoft-com:vml" xmlns:wp14="http://schemas.microsoft.com/office/word/2010/wordprocessingDrawing" xmlns:wp="http://schemas.openxmlformats.org/drawingml/2006/wordprocessingDrawing" xmlns:w10="urn:schemas-microsoft-com:office:word" xmlns:w="http://schemas.openxmlformats.org/wordprocessingml/2006/main" xmlns:w14="http://schemas.microsoft.com/office/word/2010/wordml" xmlns:w15="http://schemas.microsoft.com/office/word/2012/wordml" xmlns:wpg="http://schemas.microsoft.com/office/word/2010/wordprocessingGroup" xmlns:wpi="http://schemas.microsoft.com/office/word/2010/wordprocessingInk" xmlns:wne="http://schemas.microsoft.com/office/word/2006/wordml" xmlns:wps="http://schemas.microsoft.com/office/word/2010/wordprocessingShape" mc:Ignorable="w14 w15 wp14">
-  <w:abstractNum w:abstractNumId="0">
+<w:numbering xmlns:wpc="http://schemas.microsoft.com/office/word/2010/wordprocessingCanvas" xmlns:cx="http://schemas.microsoft.com/office/drawing/2014/chartex" xmlns:cx1="http://schemas.microsoft.com/office/drawing/2015/9/8/chartex" xmlns:cx2="http://schemas.microsoft.com/office/drawing/2015/10/21/chartex" xmlns:cx3="http://schemas.microsoft.com/office/drawing/2016/5/9/chartex" xmlns:cx4="http://schemas.microsoft.com/office/drawing/2016/5/10/chartex" xmlns:cx5="http://schemas.microsoft.com/office/drawing/2016/5/11/chartex" xmlns:cx6="http://schemas.microsoft.com/office/drawing/2016/5/12/chartex" xmlns:cx7="http://schemas.microsoft.com/office/drawing/2016/5/13/chartex" xmlns:cx8="http://schemas.microsoft.com/office/drawing/2016/5/14/chartex" xmlns:mc="http://schemas.openxmlformats.org/markup-compatibility/2006" xmlns:aink="http://schemas.microsoft.com/office/drawing/2016/ink" xmlns:am3d="http://schemas.microsoft.com/office/drawing/2017/model3d" xmlns:o="urn:schemas-microsoft-com:office:office" xmlns:r="http://schemas.openxmlformats.org/officeDocument/2006/relationships" xmlns:m="http://schemas.openxmlformats.org/officeDocument/2006/math" xmlns:v="urn:schemas-microsoft-com:vml" xmlns:wp14="http://schemas.microsoft.com/office/word/2010/wordprocessingDrawing" xmlns:wp="http://schemas.openxmlformats.org/drawingml/2006/wordprocessingDrawing" xmlns:w10="urn:schemas-microsoft-com:office:word" xmlns:w="http://schemas.openxmlformats.org/wordprocessingml/2006/main" xmlns:w14="http://schemas.microsoft.com/office/word/2010/wordml" xmlns:w15="http://schemas.microsoft.com/office/word/2012/wordml" xmlns:w16cid="http://schemas.microsoft.com/office/word/2016/wordml/cid" xmlns:w16se="http://schemas.microsoft.com/office/word/2015/wordml/symex" xmlns:wpg="http://schemas.microsoft.com/office/word/2010/wordprocessingGroup" xmlns:wpi="http://schemas.microsoft.com/office/word/2010/wordprocessingInk" xmlns:wne="http://schemas.microsoft.com/office/word/2006/wordml" xmlns:wps="http://schemas.microsoft.com/office/word/2010/wordprocessingShape" mc:Ignorable="w14 w15 w16se w16cid wp14">
+  <w:abstractNum w:abstractNumId="0" w15:restartNumberingAfterBreak="0">
     <w:nsid w:val="0CCD36A7"/>
     <w:multiLevelType w:val="multilevel"/>
     <w:tmpl w:val="C922AACA"/>
@@ -416,7 +431,7 @@
       </w:pPr>
     </w:lvl>
   </w:abstractNum>
-  <w:abstractNum w:abstractNumId="1">
+  <w:abstractNum w:abstractNumId="1" w15:restartNumberingAfterBreak="0">
     <w:nsid w:val="69C62A99"/>
     <w:multiLevelType w:val="multilevel"/>
     <w:tmpl w:val="DDFA3AC0"/>
@@ -575,11 +590,11 @@
 </file>
 
 <file path=word/styles.xml><?xml version="1.0" encoding="utf-8"?>
-<w:styles xmlns:mc="http://schemas.openxmlformats.org/markup-compatibility/2006" xmlns:r="http://schemas.openxmlformats.org/officeDocument/2006/relationships" xmlns:w="http://schemas.openxmlformats.org/wordprocessingml/2006/main" xmlns:w14="http://schemas.microsoft.com/office/word/2010/wordml" xmlns:w15="http://schemas.microsoft.com/office/word/2012/wordml" mc:Ignorable="w14 w15">
+<w:styles xmlns:mc="http://schemas.openxmlformats.org/markup-compatibility/2006" xmlns:r="http://schemas.openxmlformats.org/officeDocument/2006/relationships" xmlns:w="http://schemas.openxmlformats.org/wordprocessingml/2006/main" xmlns:w14="http://schemas.microsoft.com/office/word/2010/wordml" xmlns:w15="http://schemas.microsoft.com/office/word/2012/wordml" xmlns:w16cid="http://schemas.microsoft.com/office/word/2016/wordml/cid" xmlns:w16se="http://schemas.microsoft.com/office/word/2015/wordml/symex" mc:Ignorable="w14 w15 w16se w16cid">
   <w:docDefaults>
     <w:rPrDefault>
       <w:rPr>
-        <w:rFonts w:asciiTheme="minorHAnsi" w:eastAsiaTheme="minorHAnsi" w:hAnsiTheme="minorHAnsi" w:cstheme="minorBidi"/>
+        <w:rFonts w:asciiTheme="minorHAnsi" w:eastAsiaTheme="minorEastAsia" w:hAnsiTheme="minorHAnsi" w:cstheme="minorBidi"/>
         <w:sz w:val="24"/>
         <w:szCs w:val="24"/>
         <w:lang w:val="en-US" w:eastAsia="en-US" w:bidi="ar-SA"/>
@@ -587,7 +602,7 @@
     </w:rPrDefault>
     <w:pPrDefault/>
   </w:docDefaults>
-  <w:latentStyles w:defLockedState="0" w:defUIPriority="99" w:defSemiHidden="0" w:defUnhideWhenUsed="0" w:defQFormat="0" w:count="382">
+  <w:latentStyles w:defLockedState="0" w:defUIPriority="99" w:defSemiHidden="0" w:defUnhideWhenUsed="0" w:defQFormat="0" w:count="375">
     <w:lsdException w:name="Normal" w:uiPriority="0" w:qFormat="1"/>
     <w:lsdException w:name="heading 1" w:uiPriority="9" w:qFormat="1"/>
     <w:lsdException w:name="heading 2" w:semiHidden="1" w:uiPriority="9" w:unhideWhenUsed="1" w:qFormat="1"/>
@@ -744,15 +759,6 @@
     <w:lsdException w:name="Balloon Text" w:semiHidden="1" w:unhideWhenUsed="1"/>
     <w:lsdException w:name="Table Grid" w:uiPriority="39"/>
     <w:lsdException w:name="Table Theme" w:semiHidden="1" w:unhideWhenUsed="1"/>
-    <w:lsdException w:name="Note Level 1" w:semiHidden="1" w:unhideWhenUsed="1"/>
-    <w:lsdException w:name="Note Level 2" w:semiHidden="1" w:unhideWhenUsed="1"/>
-    <w:lsdException w:name="Note Level 3" w:semiHidden="1" w:unhideWhenUsed="1"/>
-    <w:lsdException w:name="Note Level 4" w:semiHidden="1" w:unhideWhenUsed="1"/>
-    <w:lsdException w:name="Note Level 5" w:semiHidden="1" w:unhideWhenUsed="1"/>
-    <w:lsdException w:name="Note Level 6" w:semiHidden="1" w:unhideWhenUsed="1"/>
-    <w:lsdException w:name="Note Level 7" w:semiHidden="1" w:unhideWhenUsed="1"/>
-    <w:lsdException w:name="Note Level 8" w:semiHidden="1" w:unhideWhenUsed="1"/>
-    <w:lsdException w:name="Note Level 9" w:semiHidden="1" w:unhideWhenUsed="1"/>
     <w:lsdException w:name="Placeholder Text" w:semiHidden="1"/>
     <w:lsdException w:name="No Spacing" w:uiPriority="1" w:qFormat="1"/>
     <w:lsdException w:name="Light Shading" w:uiPriority="60"/>
@@ -971,17 +977,17 @@
     <w:lsdException w:name="Mention" w:semiHidden="1" w:unhideWhenUsed="1"/>
     <w:lsdException w:name="Smart Hyperlink" w:semiHidden="1" w:unhideWhenUsed="1"/>
   </w:latentStyles>
-  <w:style w:type="paragraph" w:default="1" w:styleId="Normal">
+  <w:style w:type="paragraph" w:default="1" w:styleId="a">
     <w:name w:val="Normal"/>
     <w:qFormat/>
   </w:style>
-  <w:style w:type="character" w:default="1" w:styleId="DefaultParagraphFont">
+  <w:style w:type="character" w:default="1" w:styleId="a0">
     <w:name w:val="Default Paragraph Font"/>
     <w:uiPriority w:val="1"/>
     <w:semiHidden/>
     <w:unhideWhenUsed/>
   </w:style>
-  <w:style w:type="table" w:default="1" w:styleId="TableNormal">
+  <w:style w:type="table" w:default="1" w:styleId="a1">
     <w:name w:val="Normal Table"/>
     <w:uiPriority w:val="99"/>
     <w:semiHidden/>
@@ -996,15 +1002,15 @@
       </w:tblCellMar>
     </w:tblPr>
   </w:style>
-  <w:style w:type="numbering" w:default="1" w:styleId="NoList">
+  <w:style w:type="numbering" w:default="1" w:styleId="a2">
     <w:name w:val="No List"/>
     <w:uiPriority w:val="99"/>
     <w:semiHidden/>
     <w:unhideWhenUsed/>
   </w:style>
-  <w:style w:type="character" w:styleId="Hyperlink">
+  <w:style w:type="character" w:styleId="a3">
     <w:name w:val="Hyperlink"/>
-    <w:basedOn w:val="DefaultParagraphFont"/>
+    <w:basedOn w:val="a0"/>
     <w:uiPriority w:val="99"/>
     <w:unhideWhenUsed/>
     <w:rsid w:val="00B43EA5"/>
@@ -1013,9 +1019,9 @@
       <w:u w:val="single"/>
     </w:rPr>
   </w:style>
-  <w:style w:type="paragraph" w:styleId="NormalWeb">
+  <w:style w:type="paragraph" w:styleId="Web">
     <w:name w:val="Normal (Web)"/>
-    <w:basedOn w:val="Normal"/>
+    <w:basedOn w:val="a"/>
     <w:uiPriority w:val="99"/>
     <w:semiHidden/>
     <w:unhideWhenUsed/>
@@ -1029,12 +1035,12 @@
   </w:style>
   <w:style w:type="character" w:customStyle="1" w:styleId="apple-converted-space">
     <w:name w:val="apple-converted-space"/>
-    <w:basedOn w:val="DefaultParagraphFont"/>
+    <w:basedOn w:val="a0"/>
     <w:rsid w:val="00B43EA5"/>
   </w:style>
-  <w:style w:type="character" w:styleId="Emphasis">
+  <w:style w:type="character" w:styleId="a4">
     <w:name w:val="Emphasis"/>
-    <w:basedOn w:val="DefaultParagraphFont"/>
+    <w:basedOn w:val="a0"/>
     <w:uiPriority w:val="20"/>
     <w:qFormat/>
     <w:rsid w:val="00B43EA5"/>

</xml_diff>